<commit_message>
1 and 2 completed
</commit_message>
<xml_diff>
--- a/hw4.docx
+++ b/hw4.docx
@@ -3475,15 +3475,14 @@
     <w:p>
       <w:pPr>
         <w:rPr>
+          <w:rtl/>
+        </w:rPr>
+      </w:pPr>
+      <w:r>
+        <w:rPr>
           <w:rFonts w:hint="cs"/>
           <w:rtl/>
         </w:rPr>
-      </w:pPr>
-      <w:r>
-        <w:rPr>
-          <w:rFonts w:hint="cs"/>
-          <w:rtl/>
-        </w:rPr>
         <w:t>לכן מספר הגרפים בתחום שווה למספר הגרפים בתמונה.</w:t>
       </w:r>
     </w:p>
@@ -3514,13 +3513,115 @@
           <w:rtl/>
         </w:rPr>
       </w:pPr>
-      <w:bookmarkStart w:id="0" w:name="_GoBack"/>
-      <w:bookmarkEnd w:id="0"/>
-    </w:p>
-    <w:p>
-      <w:pPr>
-        <w:rPr>
-          <w:rFonts w:hint="cs"/>
+    </w:p>
+    <w:p>
+      <w:pPr>
+        <w:rPr>
+          <w:rtl/>
+        </w:rPr>
+      </w:pPr>
+    </w:p>
+    <w:p>
+      <w:pPr>
+        <w:rPr>
+          <w:rtl/>
+        </w:rPr>
+      </w:pPr>
+    </w:p>
+    <w:p>
+      <w:pPr>
+        <w:rPr>
+          <w:rtl/>
+        </w:rPr>
+      </w:pPr>
+    </w:p>
+    <w:p>
+      <w:pPr>
+        <w:rPr>
+          <w:rtl/>
+        </w:rPr>
+      </w:pPr>
+    </w:p>
+    <w:p>
+      <w:pPr>
+        <w:rPr>
+          <w:rtl/>
+        </w:rPr>
+      </w:pPr>
+    </w:p>
+    <w:p>
+      <w:pPr>
+        <w:rPr>
+          <w:rtl/>
+        </w:rPr>
+      </w:pPr>
+    </w:p>
+    <w:p>
+      <w:pPr>
+        <w:rPr>
+          <w:rtl/>
+        </w:rPr>
+      </w:pPr>
+    </w:p>
+    <w:p>
+      <w:pPr>
+        <w:rPr>
+          <w:rtl/>
+        </w:rPr>
+      </w:pPr>
+    </w:p>
+    <w:p>
+      <w:pPr>
+        <w:rPr>
+          <w:rtl/>
+        </w:rPr>
+      </w:pPr>
+    </w:p>
+    <w:p>
+      <w:pPr>
+        <w:rPr>
+          <w:rtl/>
+        </w:rPr>
+      </w:pPr>
+    </w:p>
+    <w:p>
+      <w:pPr>
+        <w:rPr>
+          <w:rtl/>
+        </w:rPr>
+      </w:pPr>
+    </w:p>
+    <w:p>
+      <w:pPr>
+        <w:rPr>
+          <w:rtl/>
+        </w:rPr>
+      </w:pPr>
+    </w:p>
+    <w:p>
+      <w:pPr>
+        <w:rPr>
+          <w:rtl/>
+        </w:rPr>
+      </w:pPr>
+    </w:p>
+    <w:p>
+      <w:pPr>
+        <w:rPr>
+          <w:rtl/>
+        </w:rPr>
+      </w:pPr>
+    </w:p>
+    <w:p>
+      <w:pPr>
+        <w:rPr>
+          <w:rtl/>
+        </w:rPr>
+      </w:pPr>
+    </w:p>
+    <w:p>
+      <w:pPr>
+        <w:rPr>
           <w:rtl/>
         </w:rPr>
       </w:pPr>
@@ -3539,6 +3640,7 @@
           <w:rFonts w:hint="cs"/>
           <w:rtl/>
         </w:rPr>
+        <w:lastRenderedPageBreak/>
         <w:t>2.</w:t>
       </w:r>
       <w:r>
@@ -3546,88 +3648,7 @@
           <w:rStyle w:val="fontstyle01"/>
           <w:rtl/>
         </w:rPr>
-        <w:t xml:space="preserve">נסמן ב־ </w:t>
-      </w:r>
-      <w:r>
-        <w:rPr>
-          <w:rStyle w:val="fontstyle21"/>
-        </w:rPr>
-        <w:t xml:space="preserve">) </w:t>
-      </w:r>
-      <w:r>
-        <w:rPr>
-          <w:rStyle w:val="fontstyle31"/>
-        </w:rPr>
-        <w:t>f</w:t>
-      </w:r>
-      <w:r>
-        <w:rPr>
-          <w:rStyle w:val="fontstyle21"/>
-        </w:rPr>
-        <w:t>(</w:t>
-      </w:r>
-      <w:r>
-        <w:rPr>
-          <w:rStyle w:val="fontstyle31"/>
-        </w:rPr>
-        <w:t>n</w:t>
-      </w:r>
-      <w:r>
-        <w:rPr>
-          <w:rStyle w:val="fontstyle01"/>
-          <w:rtl/>
-        </w:rPr>
-        <w:t xml:space="preserve">את מספר הגרפים הפשוטים שאינם מכוונים, בעלי </w:t>
-      </w:r>
-      <w:r>
-        <w:rPr>
-          <w:rStyle w:val="fontstyle31"/>
-        </w:rPr>
-        <w:t>n</w:t>
-      </w:r>
-      <w:r>
-        <w:rPr>
-          <w:rStyle w:val="fontstyle01"/>
-          <w:rtl/>
-        </w:rPr>
-        <w:t xml:space="preserve">צמתים הממוספרים </w:t>
-      </w:r>
-      <w:r>
-        <w:rPr>
-          <w:rStyle w:val="fontstyle01"/>
-        </w:rPr>
-        <w:t>,</w:t>
-      </w:r>
-      <w:r>
-        <w:rPr>
-          <w:rStyle w:val="fontstyle21"/>
-        </w:rPr>
-        <w:t>1</w:t>
-      </w:r>
-      <w:r>
-        <w:rPr>
-          <w:rStyle w:val="fontstyle31"/>
-        </w:rPr>
-        <w:t xml:space="preserve">; </w:t>
-      </w:r>
-      <w:r>
-        <w:rPr>
-          <w:rStyle w:val="fontstyle21"/>
-        </w:rPr>
-        <w:t>2</w:t>
-      </w:r>
-      <w:r>
-        <w:rPr>
-          <w:rStyle w:val="fontstyle31"/>
-        </w:rPr>
-        <w:t>; : : : ; n</w:t>
-      </w:r>
-      <w:r>
-        <w:rPr>
-          <w:rStyle w:val="fontstyle01"/>
-          <w:rtl/>
-        </w:rPr>
-        <w:t>בהם דרגת</w:t>
+        <w:t>נסמן ב־</w:t>
       </w:r>
       <w:r>
         <w:rPr>
@@ -3640,6 +3661,82 @@
       <w:r>
         <w:rPr>
           <w:rStyle w:val="fontstyle01"/>
+        </w:rPr>
+        <w:t>f(n)</w:t>
+      </w:r>
+      <w:r>
+        <w:rPr>
+          <w:rStyle w:val="fontstyle01"/>
+          <w:rFonts w:hint="cs"/>
+          <w:rtl/>
+        </w:rPr>
+        <w:t xml:space="preserve"> </w:t>
+      </w:r>
+      <w:r>
+        <w:rPr>
+          <w:rStyle w:val="fontstyle01"/>
+          <w:rtl/>
+        </w:rPr>
+        <w:t xml:space="preserve">את מספר הגרפים הפשוטים שאינם מכוונים, בעלי </w:t>
+      </w:r>
+      <w:r>
+        <w:rPr>
+          <w:rStyle w:val="fontstyle31"/>
+        </w:rPr>
+        <w:t xml:space="preserve"> </w:t>
+      </w:r>
+      <w:r>
+        <w:rPr>
+          <w:rStyle w:val="fontstyle31"/>
+        </w:rPr>
+        <w:t>n</w:t>
+      </w:r>
+      <w:r>
+        <w:rPr>
+          <w:rStyle w:val="fontstyle01"/>
+          <w:rtl/>
+        </w:rPr>
+        <w:t>צמתים הממוספרים</w:t>
+      </w:r>
+      <w:r>
+        <w:rPr>
+          <w:rStyle w:val="fontstyle01"/>
+          <w:rFonts w:hint="cs"/>
+          <w:rtl/>
+        </w:rPr>
+        <w:t xml:space="preserve"> </w:t>
+      </w:r>
+      <w:r>
+        <w:rPr>
+          <w:rStyle w:val="fontstyle01"/>
+        </w:rPr>
+        <w:t>1,2,…..,n</w:t>
+      </w:r>
+      <w:r>
+        <w:rPr>
+          <w:rStyle w:val="fontstyle01"/>
+          <w:rtl/>
+        </w:rPr>
+        <w:br/>
+      </w:r>
+      <w:r>
+        <w:rPr>
+          <w:rStyle w:val="fontstyle01"/>
+          <w:rtl/>
+        </w:rPr>
+        <w:t>בהם דרגת</w:t>
+      </w:r>
+      <w:r>
+        <w:rPr>
+          <w:rStyle w:val="fontstyle01"/>
+          <w:rFonts w:hint="cs"/>
+          <w:rtl/>
+        </w:rPr>
+        <w:t xml:space="preserve"> </w:t>
+      </w:r>
+      <w:r>
+        <w:rPr>
+          <w:rStyle w:val="fontstyle01"/>
           <w:rtl/>
         </w:rPr>
         <w:t xml:space="preserve">כל צומת היא </w:t>
@@ -3655,44 +3752,36 @@
           <w:rStyle w:val="fontstyle01"/>
           <w:rtl/>
         </w:rPr>
-        <w:t>תנו משוואת נסיגה עם תנאי התחלה מספיקים ולא מיותרים ל־</w:t>
-      </w:r>
-      <w:r>
-        <w:rPr>
-          <w:rStyle w:val="fontstyle21"/>
-        </w:rPr>
-        <w:t xml:space="preserve">) </w:t>
+        <w:t xml:space="preserve">תנו משוואת נסיגה עם תנאי התחלה מספיקים ולא מיותרים </w:t>
       </w:r>
       <w:r>
         <w:rPr>
           <w:rStyle w:val="fontstyle01"/>
-        </w:rPr>
-        <w:t>.</w:t>
-      </w:r>
-      <w:r>
-        <w:rPr>
-          <w:rStyle w:val="fontstyle31"/>
-        </w:rPr>
-        <w:t>f</w:t>
-      </w:r>
-      <w:r>
-        <w:rPr>
-          <w:rStyle w:val="fontstyle21"/>
-        </w:rPr>
-        <w:t>(</w:t>
-      </w:r>
-      <w:r>
-        <w:rPr>
-          <w:rStyle w:val="fontstyle31"/>
-        </w:rPr>
-        <w:t>n</w:t>
+          <w:rFonts w:hint="cs"/>
+          <w:rtl/>
+        </w:rPr>
+        <w:t xml:space="preserve"> ל- </w:t>
       </w:r>
       <w:r>
         <w:rPr>
           <w:rStyle w:val="fontstyle01"/>
-          <w:rtl/>
-        </w:rPr>
-        <w:t xml:space="preserve">נמקו את </w:t>
+        </w:rPr>
+        <w:t>f(n)</w:t>
+      </w:r>
+      <w:r>
+        <w:rPr>
+          <w:rStyle w:val="fontstyle01"/>
+          <w:rFonts w:hint="cs"/>
+          <w:rtl/>
+        </w:rPr>
+        <w:t xml:space="preserve">     נמ</w:t>
+      </w:r>
+      <w:r>
+        <w:rPr>
+          <w:rStyle w:val="fontstyle01"/>
+          <w:rtl/>
+        </w:rPr>
+        <w:t xml:space="preserve">קו את </w:t>
       </w:r>
       <w:r>
         <w:rPr>
@@ -3734,33 +3823,81 @@
         </w:rPr>
         <w:t xml:space="preserve"> </w:t>
       </w:r>
-    </w:p>
-    <w:p>
-      <w:pPr>
+      <w:r>
+        <w:rPr>
+          <w:rFonts w:ascii="DavidCLM-Medium" w:hAnsi="DavidCLM-Medium" w:hint="cs"/>
+          <w:color w:val="000000"/>
+          <w:rtl/>
+        </w:rPr>
+        <w:t xml:space="preserve">בסיס האינדוקציה: </w:t>
+      </w:r>
+      <w:r>
         <w:rPr>
           <w:rFonts w:ascii="DavidCLM-Medium" w:hAnsi="DavidCLM-Medium"/>
           <w:color w:val="000000"/>
-          <w:rtl/>
-        </w:rPr>
-      </w:pPr>
-    </w:p>
-    <w:p>
-      <w:pPr>
+        </w:rPr>
+        <w:t>n=3</w:t>
+      </w:r>
+      <w:r>
+        <w:rPr>
+          <w:rFonts w:ascii="DavidCLM-Medium" w:hAnsi="DavidCLM-Medium" w:hint="cs"/>
+          <w:color w:val="000000"/>
+          <w:rtl/>
+        </w:rPr>
+        <w:t>. כל צומת בעל שתי קשתות לשאר הצמתים. קיים גרף יחיד לכן:</w:t>
+      </w:r>
+      <w:r>
         <w:rPr>
           <w:rFonts w:ascii="DavidCLM-Medium" w:hAnsi="DavidCLM-Medium"/>
           <w:color w:val="000000"/>
-          <w:rtl/>
-        </w:rPr>
-      </w:pPr>
+        </w:rPr>
+        <w:t>f(3)=1</w:t>
+      </w:r>
+      <w:r>
+        <w:rPr>
+          <w:rFonts w:ascii="DavidCLM-Medium" w:hAnsi="DavidCLM-Medium" w:hint="cs"/>
+          <w:color w:val="000000"/>
+          <w:rtl/>
+        </w:rPr>
+        <w:t>.</w:t>
+      </w:r>
     </w:p>
     <w:p>
       <w:pPr>
         <w:rPr>
           <w:rFonts w:ascii="DavidCLM-Medium" w:hAnsi="DavidCLM-Medium"/>
           <w:color w:val="000000"/>
-          <w:rtl/>
-        </w:rPr>
-      </w:pPr>
+          <w:u w:val="single"/>
+          <w:rtl/>
+        </w:rPr>
+      </w:pPr>
+      <w:r>
+        <w:rPr>
+          <w:rFonts w:ascii="DavidCLM-Medium" w:hAnsi="DavidCLM-Medium" w:hint="cs"/>
+          <w:color w:val="000000"/>
+          <w:u w:val="single"/>
+          <w:rtl/>
+        </w:rPr>
+        <w:t xml:space="preserve">** רצף צמתים- </w:t>
+      </w:r>
+      <w:r>
+        <w:rPr>
+          <w:rFonts w:ascii="DavidCLM-Medium" w:hAnsi="DavidCLM-Medium" w:hint="cs"/>
+          <w:color w:val="000000"/>
+          <w:u w:val="single"/>
+          <w:rtl/>
+        </w:rPr>
+        <w:t>הגדרת עזר</w:t>
+      </w:r>
+      <w:r>
+        <w:rPr>
+          <w:rFonts w:ascii="DavidCLM-Medium" w:hAnsi="DavidCLM-Medium" w:hint="cs"/>
+          <w:color w:val="000000"/>
+          <w:u w:val="single"/>
+          <w:rtl/>
+        </w:rPr>
+        <w:t>: נשים לב כי דרגת כל צומת הוא 2, לכן נוכל לשים לב שלכל צומת חייבת להיות 'קשת כניסה' ו'קשת יציאה' ולכן נוכל להציג את הגרף באמצעות רצף מספרים אשר כל אחד מייצג צומת בגרף לדוגמא (13421) מייצג : קשת בין 1-3, קשת בין 3-4, קשת בין 4-2, קשת בין 2-1 וקיבלנו שלכל צומת בגרף 2 קשתות כלומר דרגה 2.</w:t>
+      </w:r>
     </w:p>
     <w:p>
       <w:pPr>
@@ -3772,81 +3909,934 @@
       </w:pPr>
       <w:r>
         <w:rPr>
+          <w:rFonts w:ascii="DavidCLM-Medium" w:hAnsi="DavidCLM-Medium" w:hint="cs"/>
+          <w:color w:val="000000"/>
+          <w:rtl/>
+        </w:rPr>
+        <w:t xml:space="preserve">נניח כי אנו יודעים את המספר הנדרש של עבור </w:t>
+      </w:r>
+      <w:r>
+        <w:rPr>
           <w:rFonts w:ascii="DavidCLM-Medium" w:hAnsi="DavidCLM-Medium"/>
           <w:color w:val="000000"/>
         </w:rPr>
-        <w:br/>
-      </w:r>
-      <w:r>
-        <w:rPr>
-          <w:rStyle w:val="fontstyle01"/>
-        </w:rPr>
-        <w:t>.3</w:t>
-      </w:r>
-      <w:r>
-        <w:rPr>
-          <w:rStyle w:val="fontstyle01"/>
-          <w:rtl/>
-        </w:rPr>
-        <w:t xml:space="preserve">יהא </w:t>
-      </w:r>
-      <w:r>
-        <w:rPr>
-          <w:rStyle w:val="fontstyle21"/>
-        </w:rPr>
-        <w:t xml:space="preserve">) </w:t>
-      </w:r>
-      <w:r>
-        <w:rPr>
-          <w:rStyle w:val="fontstyle31"/>
-        </w:rPr>
-        <w:t>G</w:t>
-      </w:r>
-      <w:r>
-        <w:rPr>
-          <w:rStyle w:val="fontstyle21"/>
-        </w:rPr>
-        <w:t>(</w:t>
-      </w:r>
-      <w:r>
-        <w:rPr>
-          <w:rStyle w:val="fontstyle31"/>
-        </w:rPr>
-        <w:t>V; E</w:t>
-      </w:r>
-      <w:r>
-        <w:rPr>
-          <w:rStyle w:val="fontstyle01"/>
-          <w:rtl/>
-        </w:rPr>
-        <w:t xml:space="preserve">גרף סופי לא מכוון </w:t>
-      </w:r>
-      <w:proofErr w:type="spellStart"/>
-      <w:r>
-        <w:rPr>
-          <w:rStyle w:val="fontstyle01"/>
-          <w:rtl/>
-        </w:rPr>
-        <w:t>וקשיר</w:t>
-      </w:r>
-      <w:proofErr w:type="spellEnd"/>
-      <w:r>
-        <w:rPr>
-          <w:rStyle w:val="fontstyle01"/>
-          <w:rtl/>
-        </w:rPr>
-        <w:t>. הוכיחו כי הטענות הבאות שקולות</w:t>
-      </w:r>
-      <w:r>
-        <w:rPr>
-          <w:rStyle w:val="fontstyle01"/>
-        </w:rPr>
-        <w:t>:</w:t>
-      </w:r>
-      <w:r>
+        <w:t>f(n-1)</w:t>
+      </w:r>
+      <w:r>
+        <w:rPr>
+          <w:rFonts w:ascii="DavidCLM-Medium" w:hAnsi="DavidCLM-Medium" w:hint="cs"/>
+          <w:color w:val="000000"/>
+          <w:rtl/>
+        </w:rPr>
+        <w:t>.</w:t>
+      </w:r>
+    </w:p>
+    <w:p>
+      <w:pPr>
         <w:rPr>
           <w:rFonts w:ascii="DavidCLM-Medium" w:hAnsi="DavidCLM-Medium"/>
           <w:color w:val="000000"/>
+          <w:rtl/>
+        </w:rPr>
+      </w:pPr>
+      <w:r>
+        <w:rPr>
+          <w:rFonts w:ascii="DavidCLM-Medium" w:hAnsi="DavidCLM-Medium" w:hint="cs"/>
+          <w:color w:val="000000"/>
+          <w:rtl/>
+        </w:rPr>
+        <w:t xml:space="preserve">נוסיף צומת ונחשב בעזרת ההנחה את </w:t>
+      </w:r>
+      <w:r>
+        <w:rPr>
+          <w:rFonts w:ascii="DavidCLM-Medium" w:hAnsi="DavidCLM-Medium"/>
+          <w:color w:val="000000"/>
+        </w:rPr>
+        <w:t>f(n)</w:t>
+      </w:r>
+      <w:r>
+        <w:rPr>
+          <w:rFonts w:ascii="DavidCLM-Medium" w:hAnsi="DavidCLM-Medium" w:hint="cs"/>
+          <w:color w:val="000000"/>
+          <w:rtl/>
+        </w:rPr>
+        <w:t xml:space="preserve">: </w:t>
+      </w:r>
+      <w:r>
+        <w:rPr>
+          <w:rFonts w:ascii="DavidCLM-Medium" w:hAnsi="DavidCLM-Medium" w:hint="cs"/>
+          <w:color w:val="000000"/>
+          <w:rtl/>
+        </w:rPr>
+        <w:t xml:space="preserve">נניח שאנו יודעים את </w:t>
+      </w:r>
+      <w:r>
+        <w:rPr>
+          <w:rFonts w:ascii="DavidCLM-Medium" w:hAnsi="DavidCLM-Medium"/>
+          <w:color w:val="000000"/>
+        </w:rPr>
+        <w:t>f(n-1)</w:t>
+      </w:r>
+      <w:r>
+        <w:rPr>
+          <w:rFonts w:ascii="DavidCLM-Medium" w:hAnsi="DavidCLM-Medium" w:hint="cs"/>
+          <w:color w:val="000000"/>
+          <w:rtl/>
+        </w:rPr>
+        <w:t xml:space="preserve">, כעת יש לנו צומת חדש שעלינו לדאוג שיהיה מדרגה 2, ובו זמנית כל שאר הצמתים יהיה בדרגה 2 גם הם. מה שנעשה הוא שעבור כל פתרון ב </w:t>
+      </w:r>
+      <w:r>
+        <w:rPr>
+          <w:rFonts w:ascii="DavidCLM-Medium" w:hAnsi="DavidCLM-Medium"/>
+          <w:color w:val="000000"/>
+        </w:rPr>
+        <w:t>f(n-1)</w:t>
+      </w:r>
+      <w:r>
+        <w:rPr>
+          <w:rFonts w:ascii="DavidCLM-Medium" w:hAnsi="DavidCLM-Medium" w:hint="cs"/>
+          <w:color w:val="000000"/>
+          <w:rtl/>
+        </w:rPr>
+        <w:t xml:space="preserve"> נוכל להכניס את צומת מספר </w:t>
+      </w:r>
+      <w:r>
+        <w:rPr>
+          <w:rFonts w:ascii="DavidCLM-Medium" w:hAnsi="DavidCLM-Medium"/>
+          <w:color w:val="000000"/>
+        </w:rPr>
+        <w:t>n</w:t>
+      </w:r>
+      <w:r>
+        <w:rPr>
+          <w:rFonts w:ascii="DavidCLM-Medium" w:hAnsi="DavidCLM-Medium" w:hint="cs"/>
+          <w:color w:val="000000"/>
+          <w:rtl/>
+        </w:rPr>
+        <w:t xml:space="preserve"> לרצף הצמתים בין כל שני מספרים נתונים. כך שעבור על פתרון יש לנו </w:t>
+      </w:r>
+      <w:r>
+        <w:rPr>
+          <w:rFonts w:ascii="DavidCLM-Medium" w:hAnsi="DavidCLM-Medium"/>
+          <w:color w:val="000000"/>
+        </w:rPr>
+        <w:t>n-1</w:t>
+      </w:r>
+      <w:r>
+        <w:rPr>
+          <w:rFonts w:ascii="DavidCLM-Medium" w:hAnsi="DavidCLM-Medium" w:hint="cs"/>
+          <w:color w:val="000000"/>
+          <w:rtl/>
+        </w:rPr>
+        <w:t xml:space="preserve"> פתרונות נוספים. לכן:</w:t>
+      </w:r>
+    </w:p>
+    <w:p>
+      <w:pPr>
+        <w:rPr>
+          <w:rFonts w:ascii="DavidCLM-Medium" w:eastAsiaTheme="minorEastAsia" w:hAnsi="DavidCLM-Medium"/>
+          <w:color w:val="000000"/>
+          <w:rtl/>
+        </w:rPr>
+      </w:pPr>
+      <m:oMathPara>
+        <m:oMath>
+          <m:r>
+            <w:rPr>
+              <w:rFonts w:ascii="Cambria Math" w:hAnsi="Cambria Math"/>
+              <w:color w:val="000000"/>
+            </w:rPr>
+            <m:t>f</m:t>
+          </m:r>
+          <m:d>
+            <m:dPr>
+              <m:ctrlPr>
+                <w:rPr>
+                  <w:rFonts w:ascii="Cambria Math" w:hAnsi="Cambria Math"/>
+                  <w:i/>
+                  <w:color w:val="000000"/>
+                </w:rPr>
+              </m:ctrlPr>
+            </m:dPr>
+            <m:e>
+              <m:r>
+                <w:rPr>
+                  <w:rFonts w:ascii="Cambria Math" w:hAnsi="Cambria Math"/>
+                  <w:color w:val="000000"/>
+                </w:rPr>
+                <m:t>n</m:t>
+              </m:r>
+            </m:e>
+          </m:d>
+          <m:r>
+            <w:rPr>
+              <w:rFonts w:ascii="Cambria Math" w:hAnsi="Cambria Math"/>
+              <w:color w:val="000000"/>
+            </w:rPr>
+            <m:t>=f</m:t>
+          </m:r>
+          <m:d>
+            <m:dPr>
+              <m:ctrlPr>
+                <w:rPr>
+                  <w:rFonts w:ascii="Cambria Math" w:hAnsi="Cambria Math"/>
+                  <w:i/>
+                  <w:color w:val="000000"/>
+                </w:rPr>
+              </m:ctrlPr>
+            </m:dPr>
+            <m:e>
+              <m:r>
+                <w:rPr>
+                  <w:rFonts w:ascii="Cambria Math" w:hAnsi="Cambria Math"/>
+                  <w:color w:val="000000"/>
+                </w:rPr>
+                <m:t>n-1</m:t>
+              </m:r>
+            </m:e>
+          </m:d>
+          <m:r>
+            <w:rPr>
+              <w:rFonts w:ascii="Cambria Math" w:hAnsi="Cambria Math"/>
+              <w:color w:val="000000"/>
+            </w:rPr>
+            <m:t>*</m:t>
+          </m:r>
+          <m:d>
+            <m:dPr>
+              <m:ctrlPr>
+                <w:rPr>
+                  <w:rFonts w:ascii="Cambria Math" w:hAnsi="Cambria Math"/>
+                  <w:i/>
+                  <w:color w:val="000000"/>
+                </w:rPr>
+              </m:ctrlPr>
+            </m:dPr>
+            <m:e>
+              <m:r>
+                <w:rPr>
+                  <w:rFonts w:ascii="Cambria Math" w:hAnsi="Cambria Math"/>
+                  <w:color w:val="000000"/>
+                </w:rPr>
+                <m:t>n-1</m:t>
+              </m:r>
+            </m:e>
+          </m:d>
+        </m:oMath>
+      </m:oMathPara>
+    </w:p>
+    <w:p>
+      <w:pPr>
+        <w:rPr>
+          <w:rFonts w:ascii="DavidCLM-Medium" w:eastAsiaTheme="minorEastAsia" w:hAnsi="DavidCLM-Medium"/>
+          <w:color w:val="000000"/>
+        </w:rPr>
+      </w:pPr>
+      <m:oMathPara>
+        <m:oMath>
+          <m:r>
+            <w:rPr>
+              <w:rFonts w:ascii="Cambria Math" w:eastAsiaTheme="minorEastAsia" w:hAnsi="Cambria Math"/>
+              <w:color w:val="000000"/>
+            </w:rPr>
+            <m:t>f</m:t>
+          </m:r>
+          <m:d>
+            <m:dPr>
+              <m:ctrlPr>
+                <w:rPr>
+                  <w:rFonts w:ascii="Cambria Math" w:eastAsiaTheme="minorEastAsia" w:hAnsi="Cambria Math"/>
+                  <w:i/>
+                  <w:color w:val="000000"/>
+                </w:rPr>
+              </m:ctrlPr>
+            </m:dPr>
+            <m:e>
+              <m:r>
+                <w:rPr>
+                  <w:rFonts w:ascii="Cambria Math" w:eastAsiaTheme="minorEastAsia" w:hAnsi="Cambria Math"/>
+                  <w:color w:val="000000"/>
+                </w:rPr>
+                <m:t>n-1</m:t>
+              </m:r>
+            </m:e>
+          </m:d>
+          <m:r>
+            <w:rPr>
+              <w:rFonts w:ascii="Cambria Math" w:eastAsiaTheme="minorEastAsia" w:hAnsi="Cambria Math"/>
+              <w:color w:val="000000"/>
+            </w:rPr>
+            <m:t>=f</m:t>
+          </m:r>
+          <m:d>
+            <m:dPr>
+              <m:ctrlPr>
+                <w:rPr>
+                  <w:rFonts w:ascii="Cambria Math" w:eastAsiaTheme="minorEastAsia" w:hAnsi="Cambria Math"/>
+                  <w:i/>
+                  <w:color w:val="000000"/>
+                </w:rPr>
+              </m:ctrlPr>
+            </m:dPr>
+            <m:e>
+              <m:r>
+                <w:rPr>
+                  <w:rFonts w:ascii="Cambria Math" w:eastAsiaTheme="minorEastAsia" w:hAnsi="Cambria Math"/>
+                  <w:color w:val="000000"/>
+                </w:rPr>
+                <m:t>n-2</m:t>
+              </m:r>
+            </m:e>
+          </m:d>
+          <m:r>
+            <w:rPr>
+              <w:rFonts w:ascii="Cambria Math" w:eastAsiaTheme="minorEastAsia" w:hAnsi="Cambria Math"/>
+              <w:color w:val="000000"/>
+            </w:rPr>
+            <m:t>*</m:t>
+          </m:r>
+          <m:d>
+            <m:dPr>
+              <m:ctrlPr>
+                <w:rPr>
+                  <w:rFonts w:ascii="Cambria Math" w:eastAsiaTheme="minorEastAsia" w:hAnsi="Cambria Math"/>
+                  <w:i/>
+                  <w:color w:val="000000"/>
+                </w:rPr>
+              </m:ctrlPr>
+            </m:dPr>
+            <m:e>
+              <m:r>
+                <w:rPr>
+                  <w:rFonts w:ascii="Cambria Math" w:eastAsiaTheme="minorEastAsia" w:hAnsi="Cambria Math"/>
+                  <w:color w:val="000000"/>
+                </w:rPr>
+                <m:t>n-2</m:t>
+              </m:r>
+            </m:e>
+          </m:d>
+        </m:oMath>
+      </m:oMathPara>
+    </w:p>
+    <w:p>
+      <w:pPr>
+        <w:rPr>
+          <w:rFonts w:ascii="DavidCLM-Medium" w:eastAsiaTheme="minorEastAsia" w:hAnsi="DavidCLM-Medium"/>
+          <w:color w:val="000000"/>
+        </w:rPr>
+      </w:pPr>
+      <m:oMathPara>
+        <m:oMath>
+          <m:r>
+            <w:rPr>
+              <w:rFonts w:ascii="Cambria Math" w:eastAsiaTheme="minorEastAsia" w:hAnsi="Cambria Math"/>
+              <w:color w:val="000000"/>
+            </w:rPr>
+            <m:t>f</m:t>
+          </m:r>
+          <m:d>
+            <m:dPr>
+              <m:ctrlPr>
+                <w:rPr>
+                  <w:rFonts w:ascii="Cambria Math" w:eastAsiaTheme="minorEastAsia" w:hAnsi="Cambria Math"/>
+                  <w:i/>
+                  <w:color w:val="000000"/>
+                </w:rPr>
+              </m:ctrlPr>
+            </m:dPr>
+            <m:e>
+              <m:r>
+                <w:rPr>
+                  <w:rFonts w:ascii="Cambria Math" w:eastAsiaTheme="minorEastAsia" w:hAnsi="Cambria Math"/>
+                  <w:color w:val="000000"/>
+                </w:rPr>
+                <m:t>n</m:t>
+              </m:r>
+            </m:e>
+          </m:d>
+          <m:r>
+            <w:rPr>
+              <w:rFonts w:ascii="Cambria Math" w:eastAsiaTheme="minorEastAsia" w:hAnsi="Cambria Math"/>
+              <w:color w:val="000000"/>
+            </w:rPr>
+            <m:t>=f</m:t>
+          </m:r>
+          <m:d>
+            <m:dPr>
+              <m:ctrlPr>
+                <w:rPr>
+                  <w:rFonts w:ascii="Cambria Math" w:eastAsiaTheme="minorEastAsia" w:hAnsi="Cambria Math"/>
+                  <w:i/>
+                  <w:color w:val="000000"/>
+                </w:rPr>
+              </m:ctrlPr>
+            </m:dPr>
+            <m:e>
+              <m:r>
+                <w:rPr>
+                  <w:rFonts w:ascii="Cambria Math" w:eastAsiaTheme="minorEastAsia" w:hAnsi="Cambria Math"/>
+                  <w:color w:val="000000"/>
+                </w:rPr>
+                <m:t>n-2</m:t>
+              </m:r>
+            </m:e>
+          </m:d>
+          <m:r>
+            <w:rPr>
+              <w:rFonts w:ascii="Cambria Math" w:eastAsiaTheme="minorEastAsia" w:hAnsi="Cambria Math"/>
+              <w:color w:val="000000"/>
+            </w:rPr>
+            <m:t>*</m:t>
+          </m:r>
+          <m:d>
+            <m:dPr>
+              <m:ctrlPr>
+                <w:rPr>
+                  <w:rFonts w:ascii="Cambria Math" w:eastAsiaTheme="minorEastAsia" w:hAnsi="Cambria Math"/>
+                  <w:i/>
+                  <w:color w:val="000000"/>
+                </w:rPr>
+              </m:ctrlPr>
+            </m:dPr>
+            <m:e>
+              <m:r>
+                <w:rPr>
+                  <w:rFonts w:ascii="Cambria Math" w:eastAsiaTheme="minorEastAsia" w:hAnsi="Cambria Math"/>
+                  <w:color w:val="000000"/>
+                </w:rPr>
+                <m:t>n-2</m:t>
+              </m:r>
+            </m:e>
+          </m:d>
+          <m:r>
+            <w:rPr>
+              <w:rFonts w:ascii="Cambria Math" w:eastAsiaTheme="minorEastAsia" w:hAnsi="Cambria Math"/>
+              <w:color w:val="000000"/>
+            </w:rPr>
+            <m:t>*</m:t>
+          </m:r>
+          <m:d>
+            <m:dPr>
+              <m:ctrlPr>
+                <w:rPr>
+                  <w:rFonts w:ascii="Cambria Math" w:eastAsiaTheme="minorEastAsia" w:hAnsi="Cambria Math"/>
+                  <w:i/>
+                  <w:color w:val="000000"/>
+                </w:rPr>
+              </m:ctrlPr>
+            </m:dPr>
+            <m:e>
+              <m:r>
+                <w:rPr>
+                  <w:rFonts w:ascii="Cambria Math" w:eastAsiaTheme="minorEastAsia" w:hAnsi="Cambria Math"/>
+                  <w:color w:val="000000"/>
+                </w:rPr>
+                <m:t>n-1</m:t>
+              </m:r>
+            </m:e>
+          </m:d>
+        </m:oMath>
+      </m:oMathPara>
+    </w:p>
+    <w:p>
+      <w:pPr>
+        <w:rPr>
+          <w:rFonts w:ascii="DavidCLM-Medium" w:eastAsiaTheme="minorEastAsia" w:hAnsi="DavidCLM-Medium"/>
+          <w:color w:val="000000"/>
+          <w:rtl/>
+        </w:rPr>
+      </w:pPr>
+      <m:oMathPara>
+        <m:oMath>
+          <m:r>
+            <w:rPr>
+              <w:rFonts w:ascii="Cambria Math" w:eastAsiaTheme="minorEastAsia" w:hAnsi="Cambria Math"/>
+              <w:color w:val="000000"/>
+            </w:rPr>
+            <m:t>f</m:t>
+          </m:r>
+          <m:d>
+            <m:dPr>
+              <m:ctrlPr>
+                <w:rPr>
+                  <w:rFonts w:ascii="Cambria Math" w:eastAsiaTheme="minorEastAsia" w:hAnsi="Cambria Math"/>
+                  <w:i/>
+                  <w:color w:val="000000"/>
+                </w:rPr>
+              </m:ctrlPr>
+            </m:dPr>
+            <m:e>
+              <m:r>
+                <w:rPr>
+                  <w:rFonts w:ascii="Cambria Math" w:eastAsiaTheme="minorEastAsia" w:hAnsi="Cambria Math"/>
+                  <w:color w:val="000000"/>
+                </w:rPr>
+                <m:t>n</m:t>
+              </m:r>
+            </m:e>
+          </m:d>
+          <m:r>
+            <w:rPr>
+              <w:rFonts w:ascii="Cambria Math" w:eastAsiaTheme="minorEastAsia" w:hAnsi="Cambria Math"/>
+              <w:color w:val="000000"/>
+            </w:rPr>
+            <m:t>=f</m:t>
+          </m:r>
+          <m:d>
+            <m:dPr>
+              <m:ctrlPr>
+                <w:rPr>
+                  <w:rFonts w:ascii="Cambria Math" w:eastAsiaTheme="minorEastAsia" w:hAnsi="Cambria Math"/>
+                  <w:i/>
+                  <w:color w:val="000000"/>
+                </w:rPr>
+              </m:ctrlPr>
+            </m:dPr>
+            <m:e>
+              <m:r>
+                <w:rPr>
+                  <w:rFonts w:ascii="Cambria Math" w:eastAsiaTheme="minorEastAsia" w:hAnsi="Cambria Math"/>
+                  <w:color w:val="000000"/>
+                </w:rPr>
+                <m:t>n-k</m:t>
+              </m:r>
+            </m:e>
+          </m:d>
+          <m:r>
+            <w:rPr>
+              <w:rFonts w:ascii="Cambria Math" w:eastAsiaTheme="minorEastAsia" w:hAnsi="Cambria Math"/>
+              <w:color w:val="000000"/>
+            </w:rPr>
+            <m:t>*</m:t>
+          </m:r>
+          <m:nary>
+            <m:naryPr>
+              <m:chr m:val="∏"/>
+              <m:limLoc m:val="undOvr"/>
+              <m:ctrlPr>
+                <w:rPr>
+                  <w:rFonts w:ascii="Cambria Math" w:eastAsiaTheme="minorEastAsia" w:hAnsi="Cambria Math"/>
+                  <w:i/>
+                  <w:color w:val="000000"/>
+                </w:rPr>
+              </m:ctrlPr>
+            </m:naryPr>
+            <m:sub>
+              <m:r>
+                <w:rPr>
+                  <w:rFonts w:ascii="Cambria Math" w:eastAsiaTheme="minorEastAsia" w:hAnsi="Cambria Math"/>
+                  <w:color w:val="000000"/>
+                </w:rPr>
+                <m:t>i=1</m:t>
+              </m:r>
+            </m:sub>
+            <m:sup>
+              <m:r>
+                <w:rPr>
+                  <w:rFonts w:ascii="Cambria Math" w:eastAsiaTheme="minorEastAsia" w:hAnsi="Cambria Math"/>
+                  <w:color w:val="000000"/>
+                </w:rPr>
+                <m:t>k</m:t>
+              </m:r>
+            </m:sup>
+            <m:e>
+              <m:r>
+                <w:rPr>
+                  <w:rFonts w:ascii="Cambria Math" w:eastAsiaTheme="minorEastAsia" w:hAnsi="Cambria Math"/>
+                  <w:color w:val="000000"/>
+                </w:rPr>
+                <m:t>n-i</m:t>
+              </m:r>
+            </m:e>
+          </m:nary>
+        </m:oMath>
+      </m:oMathPara>
+    </w:p>
+    <w:p>
+      <w:pPr>
+        <w:rPr>
+          <w:rFonts w:ascii="DavidCLM-Medium" w:eastAsiaTheme="minorEastAsia" w:hAnsi="DavidCLM-Medium"/>
+          <w:color w:val="000000"/>
+          <w:rtl/>
+        </w:rPr>
+      </w:pPr>
+      <w:r>
+        <w:rPr>
+          <w:rFonts w:ascii="DavidCLM-Medium" w:eastAsiaTheme="minorEastAsia" w:hAnsi="DavidCLM-Medium" w:hint="cs"/>
+          <w:color w:val="000000"/>
+          <w:rtl/>
+        </w:rPr>
+        <w:t xml:space="preserve">נציב </w:t>
+      </w:r>
+      <w:r>
+        <w:rPr>
+          <w:rFonts w:ascii="DavidCLM-Medium" w:eastAsiaTheme="minorEastAsia" w:hAnsi="DavidCLM-Medium"/>
+          <w:color w:val="000000"/>
+        </w:rPr>
+        <w:t>k=n-3</w:t>
+      </w:r>
+      <w:r>
+        <w:rPr>
+          <w:rFonts w:ascii="DavidCLM-Medium" w:eastAsiaTheme="minorEastAsia" w:hAnsi="DavidCLM-Medium" w:hint="cs"/>
+          <w:color w:val="000000"/>
+          <w:rtl/>
+        </w:rPr>
+        <w:t xml:space="preserve"> :</w:t>
+      </w:r>
+    </w:p>
+    <w:p>
+      <w:pPr>
+        <w:rPr>
+          <w:rFonts w:ascii="DavidCLM-Medium" w:eastAsiaTheme="minorEastAsia" w:hAnsi="DavidCLM-Medium" w:hint="cs"/>
+          <w:color w:val="000000"/>
+          <w:rtl/>
+        </w:rPr>
+      </w:pPr>
+      <m:oMathPara>
+        <m:oMath>
+          <m:r>
+            <w:rPr>
+              <w:rFonts w:ascii="Cambria Math" w:eastAsiaTheme="minorEastAsia" w:hAnsi="Cambria Math"/>
+              <w:color w:val="000000"/>
+            </w:rPr>
+            <m:t>f</m:t>
+          </m:r>
+          <m:d>
+            <m:dPr>
+              <m:ctrlPr>
+                <w:rPr>
+                  <w:rFonts w:ascii="Cambria Math" w:eastAsiaTheme="minorEastAsia" w:hAnsi="Cambria Math"/>
+                  <w:i/>
+                  <w:color w:val="000000"/>
+                </w:rPr>
+              </m:ctrlPr>
+            </m:dPr>
+            <m:e>
+              <m:r>
+                <w:rPr>
+                  <w:rFonts w:ascii="Cambria Math" w:eastAsiaTheme="minorEastAsia" w:hAnsi="Cambria Math"/>
+                  <w:color w:val="000000"/>
+                </w:rPr>
+                <m:t>n</m:t>
+              </m:r>
+            </m:e>
+          </m:d>
+          <m:r>
+            <w:rPr>
+              <w:rFonts w:ascii="Cambria Math" w:eastAsiaTheme="minorEastAsia" w:hAnsi="Cambria Math"/>
+              <w:color w:val="000000"/>
+            </w:rPr>
+            <m:t>=f</m:t>
+          </m:r>
+          <m:d>
+            <m:dPr>
+              <m:ctrlPr>
+                <w:rPr>
+                  <w:rFonts w:ascii="Cambria Math" w:eastAsiaTheme="minorEastAsia" w:hAnsi="Cambria Math"/>
+                  <w:i/>
+                  <w:color w:val="000000"/>
+                </w:rPr>
+              </m:ctrlPr>
+            </m:dPr>
+            <m:e>
+              <m:r>
+                <w:rPr>
+                  <w:rFonts w:ascii="Cambria Math" w:eastAsiaTheme="minorEastAsia" w:hAnsi="Cambria Math"/>
+                  <w:color w:val="000000"/>
+                </w:rPr>
+                <m:t>3</m:t>
+              </m:r>
+            </m:e>
+          </m:d>
+          <m:r>
+            <w:rPr>
+              <w:rFonts w:ascii="Cambria Math" w:eastAsiaTheme="minorEastAsia" w:hAnsi="Cambria Math"/>
+              <w:color w:val="000000"/>
+            </w:rPr>
+            <m:t>*</m:t>
+          </m:r>
+          <m:nary>
+            <m:naryPr>
+              <m:chr m:val="∏"/>
+              <m:limLoc m:val="undOvr"/>
+              <m:ctrlPr>
+                <w:rPr>
+                  <w:rFonts w:ascii="Cambria Math" w:eastAsiaTheme="minorEastAsia" w:hAnsi="Cambria Math"/>
+                  <w:i/>
+                  <w:color w:val="000000"/>
+                </w:rPr>
+              </m:ctrlPr>
+            </m:naryPr>
+            <m:sub>
+              <m:r>
+                <w:rPr>
+                  <w:rFonts w:ascii="Cambria Math" w:eastAsiaTheme="minorEastAsia" w:hAnsi="Cambria Math"/>
+                  <w:color w:val="000000"/>
+                </w:rPr>
+                <m:t>i=1</m:t>
+              </m:r>
+            </m:sub>
+            <m:sup>
+              <m:r>
+                <w:rPr>
+                  <w:rFonts w:ascii="Cambria Math" w:eastAsiaTheme="minorEastAsia" w:hAnsi="Cambria Math" w:hint="cs"/>
+                  <w:color w:val="000000"/>
+                  <w:rtl/>
+                </w:rPr>
+                <m:t>מ</m:t>
+              </m:r>
+              <m:r>
+                <w:rPr>
+                  <w:rFonts w:ascii="Cambria Math" w:eastAsiaTheme="minorEastAsia" w:hAnsi="Cambria Math"/>
+                  <w:color w:val="000000"/>
+                </w:rPr>
+                <m:t>-3</m:t>
+              </m:r>
+            </m:sup>
+            <m:e>
+              <m:r>
+                <w:rPr>
+                  <w:rFonts w:ascii="Cambria Math" w:eastAsiaTheme="minorEastAsia" w:hAnsi="Cambria Math"/>
+                  <w:color w:val="000000"/>
+                </w:rPr>
+                <m:t>n-</m:t>
+              </m:r>
+              <m:r>
+                <w:rPr>
+                  <w:rFonts w:ascii="Cambria Math" w:eastAsiaTheme="minorEastAsia" w:hAnsi="Cambria Math"/>
+                  <w:color w:val="000000"/>
+                </w:rPr>
+                <m:t>i</m:t>
+              </m:r>
+            </m:e>
+          </m:nary>
+          <m:r>
+            <w:rPr>
+              <w:rFonts w:ascii="Cambria Math" w:eastAsiaTheme="minorEastAsia" w:hAnsi="Cambria Math"/>
+              <w:color w:val="000000"/>
+            </w:rPr>
+            <m:t>=</m:t>
+          </m:r>
+          <m:nary>
+            <m:naryPr>
+              <m:chr m:val="∏"/>
+              <m:limLoc m:val="undOvr"/>
+              <m:ctrlPr>
+                <w:rPr>
+                  <w:rFonts w:ascii="Cambria Math" w:eastAsiaTheme="minorEastAsia" w:hAnsi="Cambria Math"/>
+                  <w:i/>
+                  <w:color w:val="000000"/>
+                </w:rPr>
+              </m:ctrlPr>
+            </m:naryPr>
+            <m:sub>
+              <m:r>
+                <w:rPr>
+                  <w:rFonts w:ascii="Cambria Math" w:eastAsiaTheme="minorEastAsia" w:hAnsi="Cambria Math"/>
+                  <w:color w:val="000000"/>
+                </w:rPr>
+                <m:t>i=1</m:t>
+              </m:r>
+            </m:sub>
+            <m:sup>
+              <m:r>
+                <w:rPr>
+                  <w:rFonts w:ascii="Cambria Math" w:eastAsiaTheme="minorEastAsia" w:hAnsi="Cambria Math" w:hint="cs"/>
+                  <w:color w:val="000000"/>
+                  <w:rtl/>
+                </w:rPr>
+                <m:t>מ</m:t>
+              </m:r>
+              <m:r>
+                <w:rPr>
+                  <w:rFonts w:ascii="Cambria Math" w:eastAsiaTheme="minorEastAsia" w:hAnsi="Cambria Math"/>
+                  <w:color w:val="000000"/>
+                </w:rPr>
+                <m:t>-3</m:t>
+              </m:r>
+            </m:sup>
+            <m:e>
+              <m:r>
+                <w:rPr>
+                  <w:rFonts w:ascii="Cambria Math" w:eastAsiaTheme="minorEastAsia" w:hAnsi="Cambria Math"/>
+                  <w:color w:val="000000"/>
+                </w:rPr>
+                <m:t>n-i</m:t>
+              </m:r>
+            </m:e>
+          </m:nary>
+        </m:oMath>
+      </m:oMathPara>
+    </w:p>
+    <w:p>
+      <w:pPr>
+        <w:rPr>
+          <w:rFonts w:ascii="DavidCLM-Medium" w:hAnsi="DavidCLM-Medium" w:hint="cs"/>
+          <w:color w:val="000000"/>
+          <w:u w:val="single"/>
+          <w:rtl/>
+        </w:rPr>
+      </w:pPr>
+      <w:r>
+        <w:rPr>
+          <w:rFonts w:ascii="DavidCLM-Medium" w:hAnsi="DavidCLM-Medium" w:hint="cs"/>
+          <w:color w:val="000000"/>
+          <w:u w:val="single"/>
+          <w:rtl/>
+        </w:rPr>
+        <w:t>** רצף הצמתים- הערה: נשים לב כי דרגת כל צומת הוא 2, לכן נוכל לשים לב שלכל צומת חייבת להיות 'קשת כניסה' ו'קשת יציאה' ולכן נוכל להציג את הגרף באמצעות רצף מספרים אשר כל אחד מייצג צומת בגרף לדוגמא (13421) מייצג : קשת בין 1-3, קשת בין 3-4, קשת בין 4-2, קשת בין 2-1 וקיבלנו שלכל צומת בגרף 2 קשתות כלומר דרגה 2.</w:t>
+      </w:r>
+    </w:p>
+    <w:p>
+      <w:pPr>
+        <w:rPr>
+          <w:rFonts w:ascii="DavidCLM-Medium" w:hAnsi="DavidCLM-Medium"/>
+          <w:color w:val="000000"/>
+          <w:rtl/>
+        </w:rPr>
+      </w:pPr>
+    </w:p>
+    <w:p>
+      <w:pPr>
+        <w:rPr>
+          <w:rFonts w:ascii="DavidCLM-Medium" w:hAnsi="DavidCLM-Medium"/>
+          <w:color w:val="000000"/>
+          <w:rtl/>
+        </w:rPr>
+      </w:pPr>
+    </w:p>
+    <w:p>
+      <w:pPr>
+        <w:rPr>
+          <w:rFonts w:ascii="DavidCLM-Medium" w:hAnsi="DavidCLM-Medium"/>
+          <w:color w:val="000000"/>
+          <w:rtl/>
+        </w:rPr>
+      </w:pPr>
+    </w:p>
+    <w:p>
+      <w:pPr>
+        <w:rPr>
+          <w:rFonts w:ascii="DavidCLM-Medium" w:hAnsi="DavidCLM-Medium"/>
+          <w:color w:val="000000"/>
+          <w:rtl/>
+        </w:rPr>
+      </w:pPr>
+    </w:p>
+    <w:p>
+      <w:pPr>
+        <w:rPr>
+          <w:rFonts w:ascii="DavidCLM-Medium" w:hAnsi="DavidCLM-Medium"/>
+          <w:color w:val="000000"/>
+          <w:rtl/>
+        </w:rPr>
+      </w:pPr>
+    </w:p>
+    <w:p>
+      <w:pPr>
+        <w:rPr>
+          <w:rFonts w:ascii="DavidCLM-Medium" w:hAnsi="DavidCLM-Medium"/>
+          <w:color w:val="000000"/>
+          <w:rtl/>
+        </w:rPr>
+      </w:pPr>
+    </w:p>
+    <w:p>
+      <w:pPr>
+        <w:rPr>
+          <w:rFonts w:ascii="DavidCLM-Medium" w:hAnsi="DavidCLM-Medium"/>
+          <w:color w:val="000000"/>
+          <w:rtl/>
+        </w:rPr>
+      </w:pPr>
+    </w:p>
+    <w:p>
+      <w:pPr>
+        <w:rPr>
+          <w:rFonts w:ascii="DavidCLM-Medium" w:hAnsi="DavidCLM-Medium"/>
+          <w:color w:val="000000"/>
+          <w:rtl/>
+        </w:rPr>
+      </w:pPr>
+    </w:p>
+    <w:p>
+      <w:pPr>
+        <w:rPr>
+          <w:rFonts w:ascii="DavidCLM-Medium" w:hAnsi="DavidCLM-Medium" w:hint="cs"/>
+          <w:color w:val="000000"/>
+          <w:rtl/>
+        </w:rPr>
+      </w:pPr>
+    </w:p>
+    <w:p>
+      <w:pPr>
+        <w:rPr>
+          <w:rFonts w:ascii="DavidCLM-Medium" w:hAnsi="DavidCLM-Medium"/>
+          <w:color w:val="000000"/>
+        </w:rPr>
+      </w:pPr>
+      <w:r>
+        <w:rPr>
+          <w:rFonts w:ascii="DavidCLM-Medium" w:hAnsi="DavidCLM-Medium"/>
+          <w:color w:val="000000"/>
+        </w:rPr>
+        <w:lastRenderedPageBreak/>
+        <w:br/>
+      </w:r>
+      <w:r>
+        <w:rPr>
+          <w:rStyle w:val="fontstyle01"/>
+        </w:rPr>
+        <w:t>.3</w:t>
+      </w:r>
+      <w:r>
+        <w:rPr>
+          <w:rStyle w:val="fontstyle01"/>
+          <w:rtl/>
+        </w:rPr>
+        <w:t xml:space="preserve">יהא </w:t>
+      </w:r>
+      <w:r>
+        <w:rPr>
+          <w:rStyle w:val="fontstyle21"/>
+        </w:rPr>
+        <w:t xml:space="preserve">) </w:t>
+      </w:r>
+      <w:r>
+        <w:rPr>
+          <w:rStyle w:val="fontstyle31"/>
+        </w:rPr>
+        <w:t>G</w:t>
+      </w:r>
+      <w:r>
+        <w:rPr>
+          <w:rStyle w:val="fontstyle21"/>
+        </w:rPr>
+        <w:t>(</w:t>
+      </w:r>
+      <w:r>
+        <w:rPr>
+          <w:rStyle w:val="fontstyle31"/>
+        </w:rPr>
+        <w:t>V; E</w:t>
+      </w:r>
+      <w:r>
+        <w:rPr>
+          <w:rStyle w:val="fontstyle01"/>
+          <w:rtl/>
+        </w:rPr>
+        <w:t>גרף סופי לא מכוון וקשיר. הוכיחו כי הטענות הבאות שקולות</w:t>
+      </w:r>
+      <w:r>
+        <w:rPr>
+          <w:rStyle w:val="fontstyle01"/>
+        </w:rPr>
+        <w:t>:</w:t>
+      </w:r>
+      <w:r>
+        <w:rPr>
+          <w:rFonts w:ascii="DavidCLM-Medium" w:hAnsi="DavidCLM-Medium"/>
+          <w:color w:val="000000"/>
         </w:rPr>
         <w:br/>
       </w:r>
@@ -3886,53 +4876,66 @@
         </w:rPr>
         <w:t xml:space="preserve"> </w:t>
       </w:r>
-      <w:proofErr w:type="spellStart"/>
       <w:r>
         <w:rPr>
           <w:rStyle w:val="fontstyle01"/>
           <w:rtl/>
         </w:rPr>
-        <w:t>אוילרי</w:t>
-      </w:r>
-      <w:proofErr w:type="spellEnd"/>
+        <w:t>אוילרי מעגלי</w:t>
+      </w:r>
       <w:r>
         <w:rPr>
           <w:rStyle w:val="fontstyle01"/>
-          <w:rtl/>
-        </w:rPr>
-        <w:t xml:space="preserve"> מעגלי</w:t>
-      </w:r>
-      <w:r>
-        <w:rPr>
-          <w:rStyle w:val="fontstyle01"/>
         </w:rPr>
         <w:t>.</w:t>
       </w:r>
-    </w:p>
-    <w:p>
-      <w:pPr>
+      <w:r>
         <w:rPr>
           <w:rFonts w:ascii="DavidCLM-Medium" w:hAnsi="DavidCLM-Medium"/>
           <w:color w:val="000000"/>
-          <w:rtl/>
-        </w:rPr>
-      </w:pPr>
-      <w:r>
-        <w:rPr>
+        </w:rPr>
+        <w:br/>
+      </w:r>
+      <w:r>
+        <w:rPr>
+          <w:rStyle w:val="fontstyle01"/>
+          <w:rtl/>
+        </w:rPr>
+        <w:t xml:space="preserve">ב. קיימת קבוצה של מעגלים )לאו דווקא פשוטים,( כך שכל קשת ב־ </w:t>
+      </w:r>
+      <w:r>
+        <w:rPr>
+          <w:rStyle w:val="fontstyle31"/>
+        </w:rPr>
+        <w:t>G</w:t>
+      </w:r>
+      <w:r>
+        <w:rPr>
+          <w:rStyle w:val="fontstyle01"/>
+          <w:rtl/>
+        </w:rPr>
+        <w:t>שייכת בדיוק למעגל אחד ומופיעה בו</w:t>
+      </w:r>
+      <w:r>
+        <w:rPr>
+          <w:rStyle w:val="fontstyle01"/>
           <w:rFonts w:hint="cs"/>
-          <w:b/>
-          <w:bCs/>
-          <w:u w:val="single"/>
-          <w:rtl/>
-        </w:rPr>
-        <w:t>תשובה:</w:t>
-      </w:r>
-      <w:r>
-        <w:rPr>
-          <w:rFonts w:hint="cs"/>
           <w:rtl/>
         </w:rPr>
         <w:t xml:space="preserve"> </w:t>
+      </w:r>
+      <w:r>
+        <w:rPr>
+          <w:rStyle w:val="fontstyle01"/>
+          <w:rtl/>
+        </w:rPr>
+        <w:t>בדיוק פעם אחת</w:t>
+      </w:r>
+      <w:r>
+        <w:rPr>
+          <w:rStyle w:val="fontstyle01"/>
+        </w:rPr>
+        <w:t>.</w:t>
       </w:r>
       <w:r>
         <w:rPr>
@@ -3946,20 +4949,7 @@
           <w:rStyle w:val="fontstyle01"/>
           <w:rtl/>
         </w:rPr>
-        <w:t xml:space="preserve">ב. קיימת קבוצה של מעגלים )לאו דווקא פשוטים,( כך שכל קשת ב־ </w:t>
-      </w:r>
-      <w:r>
-        <w:rPr>
-          <w:rStyle w:val="fontstyle31"/>
-        </w:rPr>
-        <w:t>G</w:t>
-      </w:r>
-      <w:r>
-        <w:rPr>
-          <w:rStyle w:val="fontstyle01"/>
-          <w:rtl/>
-        </w:rPr>
-        <w:t>שייכת בדיוק למעגל אחד ומופיעה בו</w:t>
+        <w:t xml:space="preserve">ג. לכל </w:t>
       </w:r>
       <w:r>
         <w:rPr>
@@ -3967,172 +4957,158 @@
           <w:rFonts w:hint="cs"/>
           <w:rtl/>
         </w:rPr>
+        <w:t>תת קבוצה</w:t>
+      </w:r>
+      <w:r>
+        <w:rPr>
+          <w:rStyle w:val="fontstyle01"/>
+          <w:rtl/>
+        </w:rPr>
         <w:t xml:space="preserve"> </w:t>
       </w:r>
       <w:r>
         <w:rPr>
+          <w:rStyle w:val="fontstyle31"/>
+        </w:rPr>
+        <w:t>X</w:t>
+      </w:r>
+      <w:r>
+        <w:rPr>
+          <w:rStyle w:val="fontstyle31"/>
+          <w:rFonts w:hint="cs"/>
+          <w:rtl/>
+        </w:rPr>
+        <w:t xml:space="preserve"> </w:t>
+      </w:r>
+      <w:r>
+        <w:rPr>
+          <w:rStyle w:val="fontstyle31"/>
+        </w:rPr>
+        <w:t xml:space="preserve"> </w:t>
+      </w:r>
+      <w:r>
+        <w:rPr>
           <w:rStyle w:val="fontstyle01"/>
           <w:rtl/>
         </w:rPr>
-        <w:t>בדיוק פעם אחת</w:t>
+        <w:t xml:space="preserve">של צמתי </w:t>
       </w:r>
       <w:r>
         <w:rPr>
           <w:rStyle w:val="fontstyle01"/>
         </w:rPr>
+        <w:t>,</w:t>
+      </w:r>
+      <w:r>
+        <w:rPr>
+          <w:rStyle w:val="fontstyle31"/>
+        </w:rPr>
+        <w:t>G</w:t>
+      </w:r>
+      <w:r>
+        <w:rPr>
+          <w:rStyle w:val="fontstyle01"/>
+          <w:rFonts w:hint="cs"/>
+          <w:rtl/>
+        </w:rPr>
+        <w:t xml:space="preserve"> </w:t>
+      </w:r>
+      <w:r>
+        <w:rPr>
+          <w:rStyle w:val="fontstyle01"/>
+          <w:rtl/>
+        </w:rPr>
+        <w:t xml:space="preserve">מספר הקשתות בין </w:t>
+      </w:r>
+      <w:r>
+        <w:rPr>
+          <w:rStyle w:val="fontstyle31"/>
+        </w:rPr>
+        <w:t>X</w:t>
+      </w:r>
+      <w:r>
+        <w:rPr>
+          <w:rStyle w:val="fontstyle01"/>
+          <w:rFonts w:hint="cs"/>
+          <w:rtl/>
+        </w:rPr>
+        <w:t xml:space="preserve"> </w:t>
+      </w:r>
+      <w:r>
+        <w:rPr>
+          <w:rStyle w:val="fontstyle01"/>
+          <w:rtl/>
+        </w:rPr>
+        <w:t>ל</w:t>
+      </w:r>
+      <w:r>
+        <w:rPr>
+          <w:rStyle w:val="fontstyle01"/>
+        </w:rPr>
+        <w:t xml:space="preserve"> ) </w:t>
+      </w:r>
+      <w:r>
+        <w:rPr>
+          <w:rStyle w:val="fontstyle31"/>
+        </w:rPr>
+        <w:t xml:space="preserve">V </w:t>
+      </w:r>
+      <w:r>
+        <w:rPr>
+          <w:rStyle w:val="fontstyle41"/>
+        </w:rPr>
+        <w:t xml:space="preserve">n </w:t>
+      </w:r>
+      <w:r>
+        <w:rPr>
+          <w:rStyle w:val="fontstyle31"/>
+        </w:rPr>
+        <w:t>X</w:t>
+      </w:r>
+      <w:r>
+        <w:rPr>
+          <w:rStyle w:val="fontstyle01"/>
+          <w:rtl/>
+        </w:rPr>
+        <w:t xml:space="preserve">כלומר המשלים של </w:t>
+      </w:r>
+      <w:r>
+        <w:rPr>
+          <w:rStyle w:val="fontstyle01"/>
+        </w:rPr>
+        <w:t>(</w:t>
+      </w:r>
+      <w:r>
+        <w:rPr>
+          <w:rStyle w:val="fontstyle31"/>
+        </w:rPr>
+        <w:t>X</w:t>
+      </w:r>
+      <w:r>
+        <w:rPr>
+          <w:rStyle w:val="fontstyle01"/>
+          <w:rtl/>
+        </w:rPr>
+        <w:t>הוא זוגי</w:t>
+      </w:r>
+      <w:r>
+        <w:rPr>
+          <w:rFonts w:ascii="DavidCLM-Medium" w:hAnsi="DavidCLM-Medium" w:hint="cs"/>
+          <w:color w:val="000000"/>
+          <w:rtl/>
+        </w:rPr>
         <w:t>.</w:t>
       </w:r>
     </w:p>
     <w:p>
       <w:pPr>
         <w:rPr>
-          <w:rtl/>
-        </w:rPr>
-      </w:pPr>
-      <w:r>
-        <w:rPr>
-          <w:rFonts w:hint="cs"/>
-          <w:b/>
-          <w:bCs/>
-          <w:u w:val="single"/>
-          <w:rtl/>
-        </w:rPr>
-        <w:t>תשובה:</w:t>
-      </w:r>
-      <w:r>
-        <w:rPr>
-          <w:rFonts w:hint="cs"/>
-          <w:rtl/>
-        </w:rPr>
-        <w:t xml:space="preserve"> </w:t>
-      </w:r>
-      <w:r>
-        <w:rPr>
           <w:rFonts w:ascii="DavidCLM-Medium" w:hAnsi="DavidCLM-Medium"/>
-          <w:color w:val="000000"/>
-        </w:rPr>
-        <w:br/>
-      </w:r>
-      <w:r>
-        <w:rPr>
-          <w:rStyle w:val="fontstyle01"/>
-          <w:rtl/>
-        </w:rPr>
-        <w:t xml:space="preserve">ג. לכל </w:t>
-      </w:r>
-      <w:proofErr w:type="spellStart"/>
-      <w:r>
-        <w:rPr>
-          <w:rStyle w:val="fontstyle01"/>
-          <w:rtl/>
-        </w:rPr>
-        <w:t>תת־קבוצה</w:t>
-      </w:r>
-      <w:proofErr w:type="spellEnd"/>
-      <w:r>
-        <w:rPr>
-          <w:rStyle w:val="fontstyle01"/>
-          <w:rtl/>
-        </w:rPr>
-        <w:t xml:space="preserve"> </w:t>
-      </w:r>
-      <w:r>
-        <w:rPr>
-          <w:rStyle w:val="fontstyle31"/>
-        </w:rPr>
-        <w:t>X</w:t>
-      </w:r>
-      <w:r>
-        <w:rPr>
-          <w:rStyle w:val="fontstyle01"/>
-          <w:rtl/>
-        </w:rPr>
-        <w:t xml:space="preserve">של צמתי </w:t>
-      </w:r>
-      <w:r>
-        <w:rPr>
-          <w:rStyle w:val="fontstyle01"/>
-        </w:rPr>
-        <w:t>,</w:t>
-      </w:r>
-      <w:r>
-        <w:rPr>
-          <w:rStyle w:val="fontstyle31"/>
-        </w:rPr>
-        <w:t>G</w:t>
-      </w:r>
-      <w:r>
-        <w:rPr>
-          <w:rStyle w:val="fontstyle01"/>
-          <w:rtl/>
-        </w:rPr>
-        <w:t xml:space="preserve">מספר הקשתות בין </w:t>
-      </w:r>
-      <w:r>
-        <w:rPr>
-          <w:rStyle w:val="fontstyle31"/>
-        </w:rPr>
-        <w:t>X</w:t>
-      </w:r>
-      <w:r>
-        <w:rPr>
-          <w:rStyle w:val="fontstyle01"/>
-          <w:rtl/>
-        </w:rPr>
-        <w:t>ל</w:t>
-      </w:r>
-      <w:r>
-        <w:rPr>
-          <w:rStyle w:val="fontstyle01"/>
-        </w:rPr>
-        <w:t xml:space="preserve"> ) </w:t>
-      </w:r>
-      <w:r>
-        <w:rPr>
-          <w:rStyle w:val="fontstyle31"/>
-        </w:rPr>
-        <w:t xml:space="preserve">V </w:t>
-      </w:r>
-      <w:r>
-        <w:rPr>
-          <w:rStyle w:val="fontstyle41"/>
-        </w:rPr>
-        <w:t xml:space="preserve">n </w:t>
-      </w:r>
-      <w:r>
-        <w:rPr>
-          <w:rStyle w:val="fontstyle31"/>
-        </w:rPr>
-        <w:t>X</w:t>
-      </w:r>
-      <w:r>
-        <w:rPr>
-          <w:rStyle w:val="fontstyle01"/>
-          <w:rtl/>
-        </w:rPr>
-        <w:t xml:space="preserve">כלומר המשלים של </w:t>
-      </w:r>
-      <w:r>
-        <w:rPr>
-          <w:rStyle w:val="fontstyle01"/>
-        </w:rPr>
-        <w:t>(</w:t>
-      </w:r>
-      <w:r>
-        <w:rPr>
-          <w:rStyle w:val="fontstyle31"/>
-        </w:rPr>
-        <w:t>X</w:t>
-      </w:r>
-      <w:r>
-        <w:rPr>
-          <w:rStyle w:val="fontstyle01"/>
-          <w:rtl/>
-        </w:rPr>
-        <w:t>הוא זוגי</w:t>
-      </w:r>
-    </w:p>
-    <w:p/>
+        </w:rPr>
+      </w:pPr>
+      <w:bookmarkStart w:id="0" w:name="_GoBack"/>
+      <w:bookmarkEnd w:id="0"/>
+    </w:p>
     <w:sectPr>
       <w:pgSz w:w="11906" w:h="16838"/>
       <w:pgMar w:top="1440" w:right="1800" w:bottom="1440" w:left="1800" w:header="708" w:footer="708" w:gutter="0"/>

</xml_diff>